<commit_message>
Add scrum from DD project
</commit_message>
<xml_diff>
--- a/Matérias/Português/Atividades/Cultura do Nordeste/Biomas do Nordeste.docx
+++ b/Matérias/Português/Atividades/Cultura do Nordeste/Biomas do Nordeste.docx
@@ -55,6 +55,23 @@
         <w:t>Além de festas, a representatividade do Nordeste está na televisão, como na novela Velho Chico, situada em Alagoas e com a visível influência do bioma.</w:t>
       </w:r>
     </w:p>
+    <w:p>
+      <w:pPr>
+        <w:pStyle w:val="Ttulo3"/>
+      </w:pPr>
+      <w:r>
+        <w:t>Fauna</w:t>
+      </w:r>
+    </w:p>
+    <w:p/>
+    <w:p>
+      <w:pPr>
+        <w:pStyle w:val="Ttulo3"/>
+      </w:pPr>
+      <w:r>
+        <w:t>Flora</w:t>
+      </w:r>
+    </w:p>
     <w:p/>
     <w:p>
       <w:pPr>
@@ -67,9 +84,30 @@
     <w:p>
       <w:r>
         <w:tab/>
-        <w:t xml:space="preserve">Muitas pessoas conhecem a fama da Caatinga, mas pouco sabem do Cerrado, o segundo maior bioma da América do Sul e ocupa cerca de 25% do território Brasileiro que, infelizmente, também é um dos biomas mais ameaçados do Brasil. </w:t>
-      </w:r>
-    </w:p>
+        <w:t>Muitas pessoas conhecem a fama da Caatinga, mas pouco sabem do Cerrado, o segundo maior bioma da América do Sul e ocupa cerca de 25% do território Brasileiro que, infelizmente, também é um dos biomas mais ameaçados do Brasil.</w:t>
+      </w:r>
+    </w:p>
+    <w:p>
+      <w:pPr>
+        <w:pStyle w:val="Ttulo3"/>
+      </w:pPr>
+      <w:r>
+        <w:t xml:space="preserve"> </w:t>
+      </w:r>
+      <w:r>
+        <w:t>Fauna</w:t>
+      </w:r>
+    </w:p>
+    <w:p>
+      <w:pPr>
+        <w:pStyle w:val="Ttulo3"/>
+      </w:pPr>
+      <w:r>
+        <w:t>Flora</w:t>
+      </w:r>
+    </w:p>
+    <w:p/>
+    <w:p/>
     <w:p/>
     <w:p>
       <w:pPr>
@@ -109,6 +147,7 @@
     </w:p>
     <w:p>
       <w:r>
+        <w:lastRenderedPageBreak/>
         <w:t>Área protegida do estado de Goiás que preserva as nascentes das águas termais dos municípios de Caldas Novas e Rio Quente</w:t>
       </w:r>
     </w:p>
@@ -558,7 +597,7 @@
     <w:uiPriority w:val="9"/>
     <w:unhideWhenUsed/>
     <w:qFormat/>
-    <w:rsid w:val="00F16B71"/>
+    <w:rsid w:val="00A20AC6"/>
     <w:pPr>
       <w:keepNext/>
       <w:keepLines/>
@@ -568,7 +607,30 @@
     <w:rPr>
       <w:rFonts w:eastAsiaTheme="majorEastAsia" w:cstheme="majorBidi"/>
       <w:b/>
+      <w:caps/>
       <w:szCs w:val="26"/>
+    </w:rPr>
+  </w:style>
+  <w:style w:type="paragraph" w:styleId="Ttulo3">
+    <w:name w:val="heading 3"/>
+    <w:basedOn w:val="Normal"/>
+    <w:next w:val="Normal"/>
+    <w:link w:val="Ttulo3Char"/>
+    <w:autoRedefine/>
+    <w:uiPriority w:val="9"/>
+    <w:unhideWhenUsed/>
+    <w:qFormat/>
+    <w:rsid w:val="00A20AC6"/>
+    <w:pPr>
+      <w:keepNext/>
+      <w:keepLines/>
+      <w:spacing w:before="40" w:after="0"/>
+      <w:outlineLvl w:val="2"/>
+    </w:pPr>
+    <w:rPr>
+      <w:rFonts w:eastAsiaTheme="majorEastAsia" w:cstheme="majorBidi"/>
+      <w:b/>
+      <w:szCs w:val="24"/>
     </w:rPr>
   </w:style>
   <w:style w:type="character" w:default="1" w:styleId="Fontepargpadro">
@@ -617,10 +679,11 @@
     <w:basedOn w:val="Fontepargpadro"/>
     <w:link w:val="Ttulo2"/>
     <w:uiPriority w:val="9"/>
-    <w:rsid w:val="00F16B71"/>
+    <w:rsid w:val="00A20AC6"/>
     <w:rPr>
       <w:rFonts w:ascii="Times New Roman" w:eastAsiaTheme="majorEastAsia" w:hAnsi="Times New Roman" w:cstheme="majorBidi"/>
       <w:b/>
+      <w:caps/>
       <w:sz w:val="24"/>
       <w:szCs w:val="26"/>
     </w:rPr>
@@ -636,6 +699,19 @@
     <w:rPr>
       <w:rFonts w:ascii="Times New Roman" w:hAnsi="Times New Roman"/>
       <w:sz w:val="24"/>
+    </w:rPr>
+  </w:style>
+  <w:style w:type="character" w:customStyle="1" w:styleId="Ttulo3Char">
+    <w:name w:val="Título 3 Char"/>
+    <w:basedOn w:val="Fontepargpadro"/>
+    <w:link w:val="Ttulo3"/>
+    <w:uiPriority w:val="9"/>
+    <w:rsid w:val="00A20AC6"/>
+    <w:rPr>
+      <w:rFonts w:ascii="Times New Roman" w:eastAsiaTheme="majorEastAsia" w:hAnsi="Times New Roman" w:cstheme="majorBidi"/>
+      <w:b/>
+      <w:sz w:val="24"/>
+      <w:szCs w:val="24"/>
     </w:rPr>
   </w:style>
 </w:styles>

</xml_diff>

<commit_message>
Adicionado fauna e flora ao trabalho do bioma da regiao nordeste de portugues
</commit_message>
<xml_diff>
--- a/Matérias/Português/Atividades/Cultura do Nordeste/Biomas do Nordeste.docx
+++ b/Matérias/Português/Atividades/Cultura do Nordeste/Biomas do Nordeste.docx
@@ -63,6 +63,11 @@
         <w:t>Fauna</w:t>
       </w:r>
     </w:p>
+    <w:p>
+      <w:r>
+        <w:t>A fauna da Caatinga é muito diversa, mas em sua diversidade existem espécies que se destacam mais e que, infelizmente, algumas correm risco de extinção como a Arara Azul, Tamanduá-Bandeira, Cachorro do Mato, Lobo-Guará entre outros.</w:t>
+      </w:r>
+    </w:p>
     <w:p/>
     <w:p>
       <w:pPr>
@@ -72,6 +77,11 @@
         <w:t>Flora</w:t>
       </w:r>
     </w:p>
+    <w:p>
+      <w:r>
+        <w:t>Devido a um solo mais árido e com menos quantidade de água, as plantas são adaptadas para esse tipo de escassez como arbustos e plantas mais baixas, porém, nas áreas com maior concentração de água ficam localizado os Juazeiros ou a Baraúna.</w:t>
+      </w:r>
+    </w:p>
     <w:p/>
     <w:p>
       <w:pPr>
@@ -91,29 +101,47 @@
       <w:pPr>
         <w:pStyle w:val="Ttulo3"/>
       </w:pPr>
-      <w:r>
-        <w:t xml:space="preserve"> </w:t>
-      </w:r>
-      <w:r>
-        <w:t>Fauna</w:t>
-      </w:r>
     </w:p>
     <w:p>
       <w:pPr>
         <w:pStyle w:val="Ttulo3"/>
       </w:pPr>
       <w:r>
+        <w:t>Fauna</w:t>
+      </w:r>
+    </w:p>
+    <w:p>
+      <w:r>
+        <w:t>A fauna do Cerrado é composta pelas mais diversas espécies de animais, porém o que se destaca é a grande variedade de insetos presentes no bioma além das mais de 150 espécies de invertebrados nativos do Cerrado.</w:t>
+      </w:r>
+    </w:p>
+    <w:p/>
+    <w:p>
+      <w:pPr>
+        <w:pStyle w:val="Ttulo3"/>
+      </w:pPr>
+      <w:r>
         <w:t>Flora</w:t>
       </w:r>
     </w:p>
-    <w:p/>
-    <w:p/>
+    <w:p>
+      <w:r>
+        <w:t>O Cerrado tem o grande título de a savana com maior biodiversidade do mundo e não é para pouco, com suas mais de 12 mil espécies de plantas catalogadas</w:t>
+      </w:r>
+      <w:r>
+        <w:t xml:space="preserve"> sendo mais de 4 mil nativas de lá. Sendo o Cerrado uma região com Verões chuvosos e Inversos de seca </w:t>
+      </w:r>
+      <w:r>
+        <w:t xml:space="preserve">as plantas tiveram que se adaptar para sobreviver nessas adversas situações e segundo o ISPN esse é um dos principais motivos de existirem tantas espécies nativas de lá.  </w:t>
+      </w:r>
+    </w:p>
     <w:p/>
     <w:p>
       <w:pPr>
         <w:pStyle w:val="Ttulo2"/>
       </w:pPr>
       <w:r>
+        <w:lastRenderedPageBreak/>
         <w:t>Paisagens Naturais</w:t>
       </w:r>
     </w:p>
@@ -147,7 +175,6 @@
     </w:p>
     <w:p>
       <w:r>
-        <w:lastRenderedPageBreak/>
         <w:t>Área protegida do estado de Goiás que preserva as nascentes das águas termais dos municípios de Caldas Novas e Rio Quente</w:t>
       </w:r>
     </w:p>

</xml_diff>